<commit_message>
Agrego graficos que faltaban al doc
</commit_message>
<xml_diff>
--- a/MatematicaSuperior_TP2c2016_Mixto_9_Desarrollo.docx
+++ b/MatematicaSuperior_TP2c2016_Mixto_9_Desarrollo.docx
@@ -90,7 +90,7 @@
                 <v:shape id="_x0000_i1025" type="#_x0000_t75" style="width:71.25pt;height:86.25pt" o:ole="" fillcolor="window">
                   <v:imagedata r:id="rId5" o:title=""/>
                 </v:shape>
-                <o:OLEObject Type="Embed" ProgID="Word.Picture.8" ShapeID="_x0000_i1025" DrawAspect="Content" ObjectID="_1540975235" r:id="rId6"/>
+                <o:OLEObject Type="Embed" ProgID="Word.Picture.8" ShapeID="_x0000_i1025" DrawAspect="Content" ObjectID="_1541332151" r:id="rId6"/>
               </w:object>
             </w:r>
           </w:p>
@@ -2504,6 +2504,144 @@
       <w:pPr>
         <w:spacing w:line="240" w:lineRule="auto"/>
         <w:rPr>
+          <w:rFonts w:cstheme="minorHAnsi"/>
+          <w:iCs/>
+          <w:color w:val="000000"/>
+        </w:rPr>
+      </w:pPr>
+      <w:r>
+        <w:rPr>
+          <w:rFonts w:ascii="Calibri" w:hAnsi="Calibri" w:cs="Calibri"/>
+          <w:color w:val="000000"/>
+          <w:sz w:val="18"/>
+          <w:szCs w:val="18"/>
+        </w:rPr>
+        <w:lastRenderedPageBreak/>
+        <w:br/>
+      </w:r>
+      <w:r>
+        <w:rPr>
+          <w:rFonts w:ascii="Calibri" w:hAnsi="Calibri" w:cs="Calibri"/>
+          <w:b/>
+          <w:i/>
+          <w:color w:val="000000"/>
+          <w:sz w:val="24"/>
+          <w:szCs w:val="24"/>
+        </w:rPr>
+        <w:t>ii. Proceso de resolución:</w:t>
+      </w:r>
+      <w:r>
+        <w:rPr>
+          <w:rFonts w:ascii="Calibri" w:hAnsi="Calibri" w:cs="Calibri"/>
+          <w:color w:val="000000"/>
+          <w:sz w:val="18"/>
+          <w:szCs w:val="18"/>
+        </w:rPr>
+        <w:br/>
+      </w:r>
+      <w:r>
+        <w:rPr>
+          <w:rFonts w:cstheme="minorHAnsi"/>
+          <w:iCs/>
+          <w:color w:val="000000"/>
+        </w:rPr>
+        <w:t>El archivo con el código fuente es el</w:t>
+      </w:r>
+      <w:r>
+        <w:rPr>
+          <w:rFonts w:cstheme="minorHAnsi"/>
+          <w:iCs/>
+          <w:color w:val="000000"/>
+        </w:rPr>
+        <w:t xml:space="preserve"> “</w:t>
+      </w:r>
+      <w:r>
+        <w:rPr>
+          <w:rFonts w:cstheme="minorHAnsi"/>
+          <w:iCs/>
+          <w:color w:val="000000"/>
+        </w:rPr>
+        <w:t>main</w:t>
+      </w:r>
+      <w:r>
+        <w:rPr>
+          <w:rFonts w:cstheme="minorHAnsi"/>
+          <w:iCs/>
+          <w:color w:val="000000"/>
+        </w:rPr>
+        <w:t>.m”</w:t>
+      </w:r>
+      <w:r>
+        <w:rPr>
+          <w:rFonts w:cstheme="minorHAnsi"/>
+          <w:iCs/>
+          <w:color w:val="000000"/>
+        </w:rPr>
+        <w:t xml:space="preserve"> y su correspondiente ejecutable es el “mainEjecutable.exe”. Ambos están comprimidos en un archivo “.zip”. Dentro del archivo “main.m” se detallan los pasos que seguimos para resolver el problema planteado.</w:t>
+      </w:r>
+    </w:p>
+    <w:p>
+      <w:pPr>
+        <w:spacing w:line="240" w:lineRule="auto"/>
+        <w:rPr>
+          <w:rFonts w:cstheme="minorHAnsi"/>
+          <w:iCs/>
+          <w:color w:val="000000"/>
+        </w:rPr>
+      </w:pPr>
+      <w:r>
+        <w:rPr>
+          <w:rFonts w:cstheme="minorHAnsi"/>
+          <w:iCs/>
+          <w:color w:val="000000"/>
+        </w:rPr>
+        <w:t>Agregamos los gráficos correspondientes a la señal leída y la filtrada en donde se podrán apreciar los cambios</w:t>
+      </w:r>
+      <w:bookmarkStart w:id="2" w:name="_GoBack"/>
+      <w:bookmarkEnd w:id="2"/>
+      <w:r>
+        <w:rPr>
+          <w:rFonts w:cstheme="minorHAnsi"/>
+          <w:iCs/>
+          <w:color w:val="000000"/>
+        </w:rPr>
+        <w:t>:</w:t>
+      </w:r>
+    </w:p>
+    <w:p>
+      <w:pPr>
+        <w:spacing w:line="240" w:lineRule="auto"/>
+        <w:rPr>
+          <w:rFonts w:cstheme="minorHAnsi"/>
+          <w:iCs/>
+          <w:color w:val="000000"/>
+        </w:rPr>
+      </w:pPr>
+    </w:p>
+    <w:p>
+      <w:pPr>
+        <w:spacing w:line="240" w:lineRule="auto"/>
+        <w:rPr>
+          <w:rFonts w:cstheme="minorHAnsi"/>
+          <w:iCs/>
+          <w:color w:val="000000"/>
+          <w:u w:val="single"/>
+        </w:rPr>
+      </w:pPr>
+      <w:r>
+        <w:rPr>
+          <w:rFonts w:cstheme="minorHAnsi"/>
+          <w:iCs/>
+          <w:color w:val="000000"/>
+          <w:u w:val="single"/>
+        </w:rPr>
+        <w:t>Señal leída (original)</w:t>
+      </w:r>
+    </w:p>
+    <w:p>
+      <w:pPr>
+        <w:spacing w:line="240" w:lineRule="auto"/>
+        <w:rPr>
           <w:rFonts w:ascii="Calibri-Bold" w:hAnsi="Calibri-Bold" w:cs="Calibri"/>
           <w:b/>
           <w:bCs/>
@@ -2514,94 +2652,202 @@
       </w:pPr>
       <w:r>
         <w:rPr>
-          <w:rFonts w:ascii="Calibri" w:hAnsi="Calibri" w:cs="Calibri"/>
+          <w:rFonts w:ascii="Calibri-Bold" w:hAnsi="Calibri-Bold" w:cs="Calibri"/>
+          <w:b/>
+          <w:bCs/>
           <w:color w:val="000000"/>
           <w:sz w:val="18"/>
           <w:szCs w:val="18"/>
-        </w:rPr>
-        <w:lastRenderedPageBreak/>
-        <w:br/>
-      </w:r>
-      <w:r>
-        <w:rPr>
-          <w:rFonts w:ascii="Calibri" w:hAnsi="Calibri" w:cs="Calibri"/>
+          <w:lang w:eastAsia="es-AR"/>
+        </w:rPr>
+        <w:drawing>
+          <wp:inline distT="0" distB="0" distL="0" distR="0">
+            <wp:extent cx="5400040" cy="2973705"/>
+            <wp:effectExtent l="0" t="0" r="0" b="0"/>
+            <wp:docPr id="1" name="Imagen 1"/>
+            <wp:cNvGraphicFramePr>
+              <a:graphicFrameLocks xmlns:a="http://schemas.openxmlformats.org/drawingml/2006/main" noChangeAspect="1"/>
+            </wp:cNvGraphicFramePr>
+            <a:graphic xmlns:a="http://schemas.openxmlformats.org/drawingml/2006/main">
+              <a:graphicData uri="http://schemas.openxmlformats.org/drawingml/2006/picture">
+                <pic:pic xmlns:pic="http://schemas.openxmlformats.org/drawingml/2006/picture">
+                  <pic:nvPicPr>
+                    <pic:cNvPr id="1" name="Audio sin procesar.jpg"/>
+                    <pic:cNvPicPr/>
+                  </pic:nvPicPr>
+                  <pic:blipFill>
+                    <a:blip r:embed="rId7">
+                      <a:extLst>
+                        <a:ext uri="{28A0092B-C50C-407E-A947-70E740481C1C}">
+                          <a14:useLocalDpi xmlns:a14="http://schemas.microsoft.com/office/drawing/2010/main" val="0"/>
+                        </a:ext>
+                      </a:extLst>
+                    </a:blip>
+                    <a:stretch>
+                      <a:fillRect/>
+                    </a:stretch>
+                  </pic:blipFill>
+                  <pic:spPr>
+                    <a:xfrm>
+                      <a:off x="0" y="0"/>
+                      <a:ext cx="5400040" cy="2973705"/>
+                    </a:xfrm>
+                    <a:prstGeom prst="rect">
+                      <a:avLst/>
+                    </a:prstGeom>
+                  </pic:spPr>
+                </pic:pic>
+              </a:graphicData>
+            </a:graphic>
+          </wp:inline>
+        </w:drawing>
+      </w:r>
+    </w:p>
+    <w:p>
+      <w:pPr>
+        <w:spacing w:line="240" w:lineRule="auto"/>
+        <w:rPr>
+          <w:rFonts w:ascii="Calibri-Bold" w:hAnsi="Calibri-Bold" w:cs="Calibri"/>
+          <w:b/>
+          <w:bCs/>
+          <w:color w:val="000000"/>
+          <w:sz w:val="18"/>
+          <w:szCs w:val="18"/>
+        </w:rPr>
+      </w:pPr>
+    </w:p>
+    <w:p>
+      <w:pPr>
+        <w:spacing w:line="240" w:lineRule="auto"/>
+        <w:rPr>
+          <w:rFonts w:cstheme="minorHAnsi"/>
+          <w:iCs/>
+          <w:color w:val="000000"/>
+          <w:u w:val="single"/>
+        </w:rPr>
+      </w:pPr>
+      <w:r>
+        <w:rPr>
+          <w:rFonts w:cstheme="minorHAnsi"/>
+          <w:iCs/>
+          <w:color w:val="000000"/>
+          <w:u w:val="single"/>
+        </w:rPr>
+        <w:t>Señal procesada</w:t>
+      </w:r>
+      <w:r>
+        <w:rPr>
+          <w:rFonts w:cstheme="minorHAnsi"/>
+          <w:iCs/>
+          <w:color w:val="000000"/>
+          <w:u w:val="single"/>
+        </w:rPr>
+        <w:t xml:space="preserve"> (</w:t>
+      </w:r>
+      <w:r>
+        <w:rPr>
+          <w:rFonts w:cstheme="minorHAnsi"/>
+          <w:iCs/>
+          <w:color w:val="000000"/>
+          <w:u w:val="single"/>
+        </w:rPr>
+        <w:t>filtrada</w:t>
+      </w:r>
+      <w:r>
+        <w:rPr>
+          <w:rFonts w:cstheme="minorHAnsi"/>
+          <w:iCs/>
+          <w:color w:val="000000"/>
+          <w:u w:val="single"/>
+        </w:rPr>
+        <w:t>)</w:t>
+      </w:r>
+    </w:p>
+    <w:p>
+      <w:pPr>
+        <w:spacing w:line="240" w:lineRule="auto"/>
+        <w:rPr>
+          <w:rFonts w:ascii="Calibri-Bold" w:hAnsi="Calibri-Bold" w:cs="Calibri"/>
+          <w:b/>
+          <w:bCs/>
+          <w:color w:val="000000"/>
+          <w:sz w:val="18"/>
+          <w:szCs w:val="18"/>
+        </w:rPr>
+      </w:pPr>
+      <w:r>
+        <w:rPr>
+          <w:rFonts w:ascii="Calibri-Bold" w:hAnsi="Calibri-Bold" w:cs="Calibri"/>
+          <w:b/>
+          <w:bCs/>
+          <w:color w:val="000000"/>
+          <w:sz w:val="18"/>
+          <w:szCs w:val="18"/>
+          <w:lang w:eastAsia="es-AR"/>
+        </w:rPr>
+        <w:drawing>
+          <wp:inline distT="0" distB="0" distL="0" distR="0">
+            <wp:extent cx="5400040" cy="2972435"/>
+            <wp:effectExtent l="0" t="0" r="0" b="0"/>
+            <wp:docPr id="2" name="Imagen 2"/>
+            <wp:cNvGraphicFramePr>
+              <a:graphicFrameLocks xmlns:a="http://schemas.openxmlformats.org/drawingml/2006/main" noChangeAspect="1"/>
+            </wp:cNvGraphicFramePr>
+            <a:graphic xmlns:a="http://schemas.openxmlformats.org/drawingml/2006/main">
+              <a:graphicData uri="http://schemas.openxmlformats.org/drawingml/2006/picture">
+                <pic:pic xmlns:pic="http://schemas.openxmlformats.org/drawingml/2006/picture">
+                  <pic:nvPicPr>
+                    <pic:cNvPr id="2" name="Audio procesado.jpg"/>
+                    <pic:cNvPicPr/>
+                  </pic:nvPicPr>
+                  <pic:blipFill>
+                    <a:blip r:embed="rId8">
+                      <a:extLst>
+                        <a:ext uri="{28A0092B-C50C-407E-A947-70E740481C1C}">
+                          <a14:useLocalDpi xmlns:a14="http://schemas.microsoft.com/office/drawing/2010/main" val="0"/>
+                        </a:ext>
+                      </a:extLst>
+                    </a:blip>
+                    <a:stretch>
+                      <a:fillRect/>
+                    </a:stretch>
+                  </pic:blipFill>
+                  <pic:spPr>
+                    <a:xfrm>
+                      <a:off x="0" y="0"/>
+                      <a:ext cx="5400040" cy="2972435"/>
+                    </a:xfrm>
+                    <a:prstGeom prst="rect">
+                      <a:avLst/>
+                    </a:prstGeom>
+                  </pic:spPr>
+                </pic:pic>
+              </a:graphicData>
+            </a:graphic>
+          </wp:inline>
+        </w:drawing>
+      </w:r>
+    </w:p>
+    <w:p>
+      <w:pPr>
+        <w:spacing w:line="240" w:lineRule="auto"/>
+        <w:rPr>
+          <w:rFonts w:cstheme="minorHAnsi"/>
           <w:b/>
           <w:i/>
           <w:color w:val="000000"/>
           <w:sz w:val="24"/>
           <w:szCs w:val="24"/>
         </w:rPr>
-        <w:t>ii. Proceso de resolución:</w:t>
-      </w:r>
-      <w:r>
-        <w:rPr>
-          <w:rFonts w:ascii="Calibri" w:hAnsi="Calibri" w:cs="Calibri"/>
+      </w:pPr>
+      <w:r>
+        <w:rPr>
+          <w:rFonts w:ascii="Calibri-Bold" w:hAnsi="Calibri-Bold" w:cs="Calibri"/>
           <w:color w:val="000000"/>
           <w:sz w:val="18"/>
           <w:szCs w:val="18"/>
         </w:rPr>
-        <w:br/>
-      </w:r>
-      <w:r>
-        <w:rPr>
-          <w:rFonts w:cstheme="minorHAnsi"/>
-          <w:iCs/>
-          <w:color w:val="000000"/>
-        </w:rPr>
-        <w:t>El archivo con el código fuente es el</w:t>
-      </w:r>
-      <w:r>
-        <w:rPr>
-          <w:rFonts w:cstheme="minorHAnsi"/>
-          <w:iCs/>
-          <w:color w:val="000000"/>
-        </w:rPr>
-        <w:t xml:space="preserve"> “</w:t>
-      </w:r>
-      <w:r>
-        <w:rPr>
-          <w:rFonts w:cstheme="minorHAnsi"/>
-          <w:iCs/>
-          <w:color w:val="000000"/>
-        </w:rPr>
-        <w:t>main</w:t>
-      </w:r>
-      <w:r>
-        <w:rPr>
-          <w:rFonts w:cstheme="minorHAnsi"/>
-          <w:iCs/>
-          <w:color w:val="000000"/>
-        </w:rPr>
-        <w:t>.m”</w:t>
-      </w:r>
-      <w:r>
-        <w:rPr>
-          <w:rFonts w:cstheme="minorHAnsi"/>
-          <w:iCs/>
-          <w:color w:val="000000"/>
-        </w:rPr>
-        <w:t xml:space="preserve"> y su correspondiente ejecutable es el “mainEjecutable.exe”. Ambos están comprimidos en un archivo “.zip”. Dentro del archivo “main.m” se detallan los pasos que seguimos para resolver el problema planteado.</w:t>
-      </w:r>
-    </w:p>
-    <w:p>
-      <w:pPr>
-        <w:spacing w:line="240" w:lineRule="auto"/>
-        <w:rPr>
-          <w:rFonts w:cstheme="minorHAnsi"/>
-          <w:b/>
-          <w:i/>
-          <w:color w:val="000000"/>
-          <w:sz w:val="24"/>
-          <w:szCs w:val="24"/>
-        </w:rPr>
-      </w:pPr>
-      <w:r>
-        <w:rPr>
-          <w:rFonts w:ascii="Calibri-Bold" w:hAnsi="Calibri-Bold" w:cs="Calibri"/>
-          <w:color w:val="000000"/>
-          <w:sz w:val="18"/>
-          <w:szCs w:val="18"/>
-        </w:rPr>
+        <w:lastRenderedPageBreak/>
         <w:br/>
       </w:r>
       <w:r>
@@ -3276,8 +3522,6 @@
         </w:rPr>
         <w:t>en base al gráfico.</w:t>
       </w:r>
-      <w:bookmarkStart w:id="2" w:name="_GoBack"/>
-      <w:bookmarkEnd w:id="2"/>
     </w:p>
     <w:sectPr>
       <w:pgSz w:w="11906" w:h="16838"/>

</xml_diff>